<commit_message>
Query results & dashboard Design document of dashboard
</commit_message>
<xml_diff>
--- a/design.docx
+++ b/design.docx
@@ -178,7 +178,23 @@
           <w:sz w:val="24"/>
           <w:szCs w:val="24"/>
         </w:rPr>
-        <w:t>and insert it all neatly into a PostgreSQL database. The schema for the database is provided in the file “schema.sql” while the import script can be found in “import.py”</w:t>
+        <w:t>and insert it all neatly into a PostgreSQL database. The schema for the database is provided in the file “</w:t>
+      </w:r>
+      <w:proofErr w:type="spellStart"/>
+      <w:r>
+        <w:rPr>
+          <w:sz w:val="24"/>
+          <w:szCs w:val="24"/>
+        </w:rPr>
+        <w:t>schema.sql</w:t>
+      </w:r>
+      <w:proofErr w:type="spellEnd"/>
+      <w:r>
+        <w:rPr>
+          <w:sz w:val="24"/>
+          <w:szCs w:val="24"/>
+        </w:rPr>
+        <w:t>” while the import script can be found in “import.py”</w:t>
       </w:r>
       <w:r>
         <w:rPr>
@@ -200,8 +216,10 @@
         <w:ind w:firstLine="720"/>
         <w:jc w:val="both"/>
         <w:rPr>
-          <w:sz w:val="24"/>
-          <w:szCs w:val="24"/>
+          <w:b/>
+          <w:noProof/>
+          <w:sz w:val="56"/>
+          <w:szCs w:val="56"/>
         </w:rPr>
       </w:pPr>
       <w:r>
@@ -225,15 +243,137 @@
         </w:rPr>
         <w:t xml:space="preserve">the data </w:t>
       </w:r>
+      <w:r>
+        <w:rPr>
+          <w:sz w:val="24"/>
+          <w:szCs w:val="24"/>
+        </w:rPr>
+        <w:t>differently.</w:t>
+      </w:r>
+      <w:r>
+        <w:rPr>
+          <w:b/>
+          <w:noProof/>
+          <w:sz w:val="56"/>
+          <w:szCs w:val="56"/>
+        </w:rPr>
+        <w:t xml:space="preserve"> </w:t>
+      </w:r>
+    </w:p>
+    <w:p>
+      <w:pPr>
+        <w:ind w:firstLine="720"/>
+        <w:jc w:val="both"/>
+        <w:rPr>
+          <w:b/>
+          <w:noProof/>
+          <w:sz w:val="56"/>
+          <w:szCs w:val="56"/>
+        </w:rPr>
+      </w:pPr>
+    </w:p>
+    <w:p>
+      <w:pPr>
+        <w:ind w:firstLine="720"/>
+        <w:jc w:val="both"/>
+        <w:rPr>
+          <w:sz w:val="24"/>
+          <w:szCs w:val="24"/>
+        </w:rPr>
+      </w:pPr>
+      <w:r>
+        <w:rPr>
+          <w:b/>
+          <w:noProof/>
+          <w:sz w:val="56"/>
+          <w:szCs w:val="56"/>
+        </w:rPr>
+        <w:lastRenderedPageBreak/>
+        <w:drawing>
+          <wp:inline distT="0" distB="0" distL="0" distR="0" wp14:anchorId="68D875A6" wp14:editId="532662DB">
+            <wp:extent cx="4791075" cy="2771775"/>
+            <wp:effectExtent l="0" t="0" r="9525" b="9525"/>
+            <wp:docPr id="2" name="Picture 2" descr="S:\Folders\programming\School\CSI4142\project\435c78a24ad6e2d3f022365bd8c142e4.png"/>
+            <wp:cNvGraphicFramePr>
+              <a:graphicFrameLocks xmlns:a="http://schemas.openxmlformats.org/drawingml/2006/main" noChangeAspect="1"/>
+            </wp:cNvGraphicFramePr>
+            <a:graphic xmlns:a="http://schemas.openxmlformats.org/drawingml/2006/main">
+              <a:graphicData uri="http://schemas.openxmlformats.org/drawingml/2006/picture">
+                <pic:pic xmlns:pic="http://schemas.openxmlformats.org/drawingml/2006/picture">
+                  <pic:nvPicPr>
+                    <pic:cNvPr id="0" name="Picture 1" descr="S:\Folders\programming\School\CSI4142\project\435c78a24ad6e2d3f022365bd8c142e4.png"/>
+                    <pic:cNvPicPr>
+                      <a:picLocks noChangeAspect="1" noChangeArrowheads="1"/>
+                    </pic:cNvPicPr>
+                  </pic:nvPicPr>
+                  <pic:blipFill>
+                    <a:blip r:embed="rId5">
+                      <a:extLst>
+                        <a:ext uri="{28A0092B-C50C-407E-A947-70E740481C1C}">
+                          <a14:useLocalDpi xmlns:a14="http://schemas.microsoft.com/office/drawing/2010/main" val="0"/>
+                        </a:ext>
+                      </a:extLst>
+                    </a:blip>
+                    <a:srcRect/>
+                    <a:stretch>
+                      <a:fillRect/>
+                    </a:stretch>
+                  </pic:blipFill>
+                  <pic:spPr bwMode="auto">
+                    <a:xfrm>
+                      <a:off x="0" y="0"/>
+                      <a:ext cx="4791075" cy="2771775"/>
+                    </a:xfrm>
+                    <a:prstGeom prst="rect">
+                      <a:avLst/>
+                    </a:prstGeom>
+                    <a:noFill/>
+                    <a:ln>
+                      <a:noFill/>
+                    </a:ln>
+                  </pic:spPr>
+                </pic:pic>
+              </a:graphicData>
+            </a:graphic>
+          </wp:inline>
+        </w:drawing>
+      </w:r>
+    </w:p>
+    <w:p>
+      <w:pPr>
+        <w:jc w:val="center"/>
+        <w:rPr>
+          <w:sz w:val="24"/>
+          <w:szCs w:val="24"/>
+        </w:rPr>
+      </w:pPr>
+      <w:r>
+        <w:rPr>
+          <w:i/>
+          <w:sz w:val="24"/>
+          <w:szCs w:val="24"/>
+        </w:rPr>
+        <w:t>Figure 2: Sample output from import.py script</w:t>
+      </w:r>
+    </w:p>
+    <w:p>
+      <w:pPr>
+        <w:jc w:val="center"/>
+        <w:rPr>
+          <w:sz w:val="24"/>
+          <w:szCs w:val="24"/>
+        </w:rPr>
+      </w:pPr>
+    </w:p>
+    <w:p>
+      <w:pPr>
+        <w:rPr>
+          <w:sz w:val="24"/>
+          <w:szCs w:val="24"/>
+        </w:rPr>
+      </w:pPr>
       <w:bookmarkStart w:id="0" w:name="_GoBack"/>
       <w:bookmarkEnd w:id="0"/>
-      <w:r>
-        <w:rPr>
-          <w:sz w:val="24"/>
-          <w:szCs w:val="24"/>
-        </w:rPr>
-        <w:t>differently.</w:t>
-      </w:r>
     </w:p>
     <w:sectPr>
       <w:pgSz w:w="12240" w:h="15840"/>

</xml_diff>